<commit_message>
Dodatak openapi dokumentacije i male izmene
</commit_message>
<xml_diff>
--- a/SOA - Izveštaj 1.docx
+++ b/SOA - Izveštaj 1.docx
@@ -591,6 +591,9 @@
     </w:p>
     <w:p>
       <w:r>
+        <w:rPr>
+          <w:noProof/>
+        </w:rPr>
         <w:lastRenderedPageBreak/>
         <w:drawing>
           <wp:inline distT="0" distB="0" distL="0" distR="0" wp14:anchorId="3D5A05FE" wp14:editId="6788EFEC">
@@ -631,6 +634,9 @@
     </w:p>
     <w:p>
       <w:r>
+        <w:rPr>
+          <w:noProof/>
+        </w:rPr>
         <w:drawing>
           <wp:inline distT="0" distB="0" distL="0" distR="0" wp14:anchorId="268BE565" wp14:editId="1FFF6004">
             <wp:extent cx="5943600" cy="1993900"/>
@@ -671,6 +677,9 @@
     <w:p/>
     <w:p>
       <w:r>
+        <w:rPr>
+          <w:noProof/>
+        </w:rPr>
         <w:drawing>
           <wp:inline distT="0" distB="0" distL="0" distR="0" wp14:anchorId="649A40DA" wp14:editId="1BA32344">
             <wp:extent cx="5943600" cy="2174240"/>
@@ -710,6 +719,9 @@
     </w:p>
     <w:p>
       <w:r>
+        <w:rPr>
+          <w:noProof/>
+        </w:rPr>
         <w:lastRenderedPageBreak/>
         <w:drawing>
           <wp:inline distT="0" distB="0" distL="0" distR="0" wp14:anchorId="0BE8E248" wp14:editId="24CC3229">
@@ -748,6 +760,9 @@
         </w:drawing>
       </w:r>
       <w:r>
+        <w:rPr>
+          <w:noProof/>
+        </w:rPr>
         <w:drawing>
           <wp:inline distT="0" distB="0" distL="0" distR="0" wp14:anchorId="75474D1B" wp14:editId="5E68D8FB">
             <wp:extent cx="5943600" cy="1951990"/>
@@ -785,6 +800,9 @@
         </w:drawing>
       </w:r>
       <w:r>
+        <w:rPr>
+          <w:noProof/>
+        </w:rPr>
         <w:drawing>
           <wp:inline distT="0" distB="0" distL="0" distR="0" wp14:anchorId="6E19906F" wp14:editId="66D46A4F">
             <wp:extent cx="5943600" cy="2585720"/>
@@ -822,6 +840,9 @@
         </w:drawing>
       </w:r>
       <w:r>
+        <w:rPr>
+          <w:noProof/>
+        </w:rPr>
         <w:lastRenderedPageBreak/>
         <w:drawing>
           <wp:inline distT="0" distB="0" distL="0" distR="0" wp14:anchorId="2B94BC62" wp14:editId="46742DF1">
@@ -872,6 +893,9 @@
         <w:br w:type="page"/>
       </w:r>
       <w:r>
+        <w:rPr>
+          <w:noProof/>
+        </w:rPr>
         <w:lastRenderedPageBreak/>
         <w:drawing>
           <wp:inline distT="0" distB="0" distL="0" distR="0" wp14:anchorId="59EF623E" wp14:editId="60FAE121">
@@ -912,6 +936,9 @@
     </w:p>
     <w:p>
       <w:r>
+        <w:rPr>
+          <w:noProof/>
+        </w:rPr>
         <w:drawing>
           <wp:inline distT="0" distB="0" distL="0" distR="0" wp14:anchorId="10D27449" wp14:editId="22B1CFB6">
             <wp:extent cx="5943600" cy="3028950"/>
@@ -949,6 +976,9 @@
         </w:drawing>
       </w:r>
       <w:r>
+        <w:rPr>
+          <w:noProof/>
+        </w:rPr>
         <w:lastRenderedPageBreak/>
         <w:drawing>
           <wp:inline distT="0" distB="0" distL="0" distR="0" wp14:anchorId="3263BE4E" wp14:editId="7A93C3D5">
@@ -987,6 +1017,9 @@
         </w:drawing>
       </w:r>
       <w:r>
+        <w:rPr>
+          <w:noProof/>
+        </w:rPr>
         <w:drawing>
           <wp:inline distT="0" distB="0" distL="0" distR="0" wp14:anchorId="76813ED7" wp14:editId="51F06611">
             <wp:extent cx="5943600" cy="1993900"/>
@@ -1024,6 +1057,9 @@
         </w:drawing>
       </w:r>
       <w:r>
+        <w:rPr>
+          <w:noProof/>
+        </w:rPr>
         <w:drawing>
           <wp:inline distT="0" distB="0" distL="0" distR="0" wp14:anchorId="244D39C6" wp14:editId="18005586">
             <wp:extent cx="5943600" cy="1877695"/>
@@ -1061,6 +1097,9 @@
         </w:drawing>
       </w:r>
       <w:r>
+        <w:rPr>
+          <w:noProof/>
+        </w:rPr>
         <w:drawing>
           <wp:inline distT="0" distB="0" distL="0" distR="0" wp14:anchorId="3DEDA28D" wp14:editId="377FB066">
             <wp:extent cx="5943600" cy="1990090"/>
@@ -1098,6 +1137,9 @@
         </w:drawing>
       </w:r>
       <w:r>
+        <w:rPr>
+          <w:noProof/>
+        </w:rPr>
         <w:lastRenderedPageBreak/>
         <w:drawing>
           <wp:inline distT="0" distB="0" distL="0" distR="0" wp14:anchorId="513A14B1" wp14:editId="1365B4D3">
@@ -1124,6 +1166,49 @@
                     <a:xfrm>
                       <a:off x="0" y="0"/>
                       <a:ext cx="5943600" cy="1987550"/>
+                    </a:xfrm>
+                    <a:prstGeom prst="rect">
+                      <a:avLst/>
+                    </a:prstGeom>
+                  </pic:spPr>
+                </pic:pic>
+              </a:graphicData>
+            </a:graphic>
+          </wp:inline>
+        </w:drawing>
+      </w:r>
+    </w:p>
+    <w:p/>
+    <w:p>
+      <w:r>
+        <w:rPr>
+          <w:noProof/>
+        </w:rPr>
+        <w:drawing>
+          <wp:inline distT="0" distB="0" distL="0" distR="0" wp14:anchorId="6D5E3BDD" wp14:editId="381D5693">
+            <wp:extent cx="5943600" cy="2953385"/>
+            <wp:effectExtent l="0" t="0" r="0" b="0"/>
+            <wp:docPr id="2" name="Picture 2"/>
+            <wp:cNvGraphicFramePr>
+              <a:graphicFrameLocks xmlns:a="http://schemas.openxmlformats.org/drawingml/2006/main" noChangeAspect="1"/>
+            </wp:cNvGraphicFramePr>
+            <a:graphic xmlns:a="http://schemas.openxmlformats.org/drawingml/2006/main">
+              <a:graphicData uri="http://schemas.openxmlformats.org/drawingml/2006/picture">
+                <pic:pic xmlns:pic="http://schemas.openxmlformats.org/drawingml/2006/picture">
+                  <pic:nvPicPr>
+                    <pic:cNvPr id="1" name=""/>
+                    <pic:cNvPicPr/>
+                  </pic:nvPicPr>
+                  <pic:blipFill>
+                    <a:blip r:embed="rId19"/>
+                    <a:stretch>
+                      <a:fillRect/>
+                    </a:stretch>
+                  </pic:blipFill>
+                  <pic:spPr>
+                    <a:xfrm>
+                      <a:off x="0" y="0"/>
+                      <a:ext cx="5943600" cy="2953385"/>
                     </a:xfrm>
                     <a:prstGeom prst="rect">
                       <a:avLst/>

</xml_diff>